<commit_message>
canada mobile number updated
</commit_message>
<xml_diff>
--- a/resume/1_resume_final/Chitrang_Resume.docx
+++ b/resume/1_resume_final/Chitrang_Resume.docx
@@ -53,7 +53,19 @@
           <w:shd w:fill="FFFFFF" w:val="clear"/>
           <w:lang w:val="en-IN" w:eastAsia="en-IN" w:bidi="en-IN"/>
         </w:rPr>
-        <w:t>+91-8511928411</w:t>
+        <w:t xml:space="preserve">+1 </w:t>
+      </w:r>
+      <w:r>
+        <w:rPr>
+          <w:rFonts w:ascii="Arial" w:hAnsi="Arial"/>
+          <w:color w:val="32302E"/>
+          <w:spacing w:val="8"/>
+          <w:sz w:val="22"/>
+          <w:szCs w:val="22"/>
+          <w:shd w:fill="FFFFFF" w:val="clear"/>
+          <w:lang w:val="en-IN" w:eastAsia="en-IN" w:bidi="en-IN"/>
+        </w:rPr>
+        <w:t>(437) 922-8906</w:t>
       </w:r>
     </w:p>
     <w:p>
@@ -215,163 +227,7 @@
           <w:shd w:fill="FFFFFF" w:val="clear"/>
           <w:lang w:val="en-IN" w:eastAsia="en-IN" w:bidi="en-IN"/>
         </w:rPr>
-        <w:t xml:space="preserve">Pursuing </w:t>
-      </w:r>
-      <w:r>
-        <w:rPr>
-          <w:rFonts w:ascii="Arial" w:hAnsi="Arial"/>
-          <w:b w:val="false"/>
-          <w:bCs w:val="false"/>
-          <w:spacing w:val="8"/>
-          <w:sz w:val="22"/>
-          <w:szCs w:val="22"/>
-          <w:shd w:fill="FFFFFF" w:val="clear"/>
-          <w:lang w:val="en-IN" w:eastAsia="en-IN" w:bidi="en-IN"/>
-        </w:rPr>
-        <w:t>p</w:t>
-      </w:r>
-      <w:r>
-        <w:rPr>
-          <w:rFonts w:ascii="Arial" w:hAnsi="Arial"/>
-          <w:b w:val="false"/>
-          <w:bCs w:val="false"/>
-          <w:spacing w:val="8"/>
-          <w:sz w:val="22"/>
-          <w:szCs w:val="22"/>
-          <w:shd w:fill="FFFFFF" w:val="clear"/>
-          <w:lang w:val="en-IN" w:eastAsia="en-IN" w:bidi="en-IN"/>
-        </w:rPr>
-        <w:t>ost graduation in Mobile Application Design and Developm</w:t>
-      </w:r>
-      <w:r>
-        <w:rPr>
-          <w:rFonts w:ascii="Arial" w:hAnsi="Arial"/>
-          <w:b w:val="false"/>
-          <w:bCs w:val="false"/>
-          <w:spacing w:val="8"/>
-          <w:sz w:val="22"/>
-          <w:szCs w:val="22"/>
-          <w:shd w:fill="FFFFFF" w:val="clear"/>
-          <w:lang w:val="en-IN" w:eastAsia="en-IN" w:bidi="en-IN"/>
-        </w:rPr>
-        <w:t>e</w:t>
-      </w:r>
-      <w:r>
-        <w:rPr>
-          <w:rFonts w:ascii="Arial" w:hAnsi="Arial"/>
-          <w:b w:val="false"/>
-          <w:bCs w:val="false"/>
-          <w:spacing w:val="8"/>
-          <w:sz w:val="22"/>
-          <w:szCs w:val="22"/>
-          <w:shd w:fill="FFFFFF" w:val="clear"/>
-          <w:lang w:val="en-IN" w:eastAsia="en-IN" w:bidi="en-IN"/>
-        </w:rPr>
-        <w:t xml:space="preserve">nt Co-op program from Lambton College in Toronto campus. </w:t>
-      </w:r>
-      <w:r>
-        <w:rPr>
-          <w:rFonts w:ascii="Arial" w:hAnsi="Arial"/>
-          <w:b w:val="false"/>
-          <w:bCs w:val="false"/>
-          <w:spacing w:val="8"/>
-          <w:sz w:val="22"/>
-          <w:szCs w:val="22"/>
-          <w:shd w:fill="FFFFFF" w:val="clear"/>
-          <w:lang w:val="en-IN" w:eastAsia="en-IN" w:bidi="en-IN"/>
-        </w:rPr>
-        <w:t>Ready</w:t>
-      </w:r>
-      <w:r>
-        <w:rPr>
-          <w:rFonts w:ascii="Arial" w:hAnsi="Arial"/>
-          <w:b w:val="false"/>
-          <w:bCs w:val="false"/>
-          <w:spacing w:val="8"/>
-          <w:sz w:val="22"/>
-          <w:szCs w:val="22"/>
-          <w:shd w:fill="FFFFFF" w:val="clear"/>
-          <w:lang w:val="en-IN" w:eastAsia="en-IN" w:bidi="en-IN"/>
-        </w:rPr>
-        <w:t xml:space="preserve"> to apply </w:t>
-      </w:r>
-      <w:r>
-        <w:rPr>
-          <w:rFonts w:ascii="Arial" w:hAnsi="Arial"/>
-          <w:b w:val="false"/>
-          <w:bCs w:val="false"/>
-          <w:spacing w:val="8"/>
-          <w:sz w:val="22"/>
-          <w:szCs w:val="22"/>
-          <w:shd w:fill="FFFFFF" w:val="clear"/>
-          <w:lang w:val="en-IN" w:eastAsia="en-IN" w:bidi="en-IN"/>
-        </w:rPr>
-        <w:t>my 4 years of</w:t>
-      </w:r>
-      <w:r>
-        <w:rPr>
-          <w:rFonts w:ascii="Arial" w:hAnsi="Arial"/>
-          <w:b w:val="false"/>
-          <w:bCs w:val="false"/>
-          <w:spacing w:val="8"/>
-          <w:sz w:val="22"/>
-          <w:szCs w:val="22"/>
-          <w:shd w:fill="FFFFFF" w:val="clear"/>
-          <w:lang w:val="en-IN" w:eastAsia="en-IN" w:bidi="en-IN"/>
-        </w:rPr>
-        <w:t xml:space="preserve"> experience </w:t>
-      </w:r>
-      <w:r>
-        <w:rPr>
-          <w:rFonts w:ascii="Arial" w:hAnsi="Arial"/>
-          <w:b w:val="false"/>
-          <w:bCs w:val="false"/>
-          <w:spacing w:val="8"/>
-          <w:sz w:val="22"/>
-          <w:szCs w:val="22"/>
-          <w:shd w:fill="FFFFFF" w:val="clear"/>
-          <w:lang w:val="en-IN" w:eastAsia="en-IN" w:bidi="en-IN"/>
-        </w:rPr>
-        <w:t xml:space="preserve">in Android </w:t>
-      </w:r>
-      <w:r>
-        <w:rPr>
-          <w:rFonts w:ascii="Arial" w:hAnsi="Arial"/>
-          <w:b w:val="false"/>
-          <w:bCs w:val="false"/>
-          <w:spacing w:val="8"/>
-          <w:sz w:val="22"/>
-          <w:szCs w:val="22"/>
-          <w:shd w:fill="FFFFFF" w:val="clear"/>
-          <w:lang w:val="en-IN" w:eastAsia="en-IN" w:bidi="en-IN"/>
-        </w:rPr>
-        <w:t xml:space="preserve">and </w:t>
-      </w:r>
-      <w:r>
-        <w:rPr>
-          <w:rFonts w:ascii="Arial" w:hAnsi="Arial"/>
-          <w:b w:val="false"/>
-          <w:bCs w:val="false"/>
-          <w:spacing w:val="8"/>
-          <w:sz w:val="22"/>
-          <w:szCs w:val="22"/>
-          <w:shd w:fill="FFFFFF" w:val="clear"/>
-          <w:lang w:val="en-IN" w:eastAsia="en-IN" w:bidi="en-IN"/>
-        </w:rPr>
-        <w:t>following technologies</w:t>
-      </w:r>
-      <w:r>
-        <w:rPr>
-          <w:rFonts w:ascii="Arial" w:hAnsi="Arial"/>
-          <w:b w:val="false"/>
-          <w:bCs w:val="false"/>
-          <w:spacing w:val="8"/>
-          <w:sz w:val="22"/>
-          <w:szCs w:val="22"/>
-          <w:shd w:fill="FFFFFF" w:val="clear"/>
-          <w:lang w:val="en-IN" w:eastAsia="en-IN" w:bidi="en-IN"/>
-        </w:rPr>
-        <w:t xml:space="preserve"> that I will learn during course work.</w:t>
+        <w:t>Pursuing post graduation in Mobile Application Design and Development Co-op program from Lambton College in Toronto campus. Ready to apply my 4 years of experience in Android and following technologies that I will learn during course work.</w:t>
       </w:r>
     </w:p>
     <w:p>
@@ -443,72 +299,7 @@
           <w:shd w:fill="FFFFFF" w:val="clear"/>
           <w:lang w:val="en-IN" w:eastAsia="en-IN" w:bidi="en-IN"/>
         </w:rPr>
-        <w:t xml:space="preserve">Cross-Platform </w:t>
-      </w:r>
-      <w:r>
-        <w:rPr>
-          <w:rFonts w:ascii="Arial" w:hAnsi="Arial"/>
-          <w:b w:val="false"/>
-          <w:bCs w:val="false"/>
-          <w:spacing w:val="8"/>
-          <w:sz w:val="22"/>
-          <w:szCs w:val="22"/>
-          <w:shd w:fill="FFFFFF" w:val="clear"/>
-          <w:lang w:val="en-IN" w:eastAsia="en-IN" w:bidi="en-IN"/>
-        </w:rPr>
-        <w:t>and</w:t>
-      </w:r>
-      <w:r>
-        <w:rPr>
-          <w:rFonts w:ascii="Arial" w:hAnsi="Arial"/>
-          <w:b w:val="false"/>
-          <w:bCs w:val="false"/>
-          <w:spacing w:val="8"/>
-          <w:sz w:val="22"/>
-          <w:szCs w:val="22"/>
-          <w:shd w:fill="FFFFFF" w:val="clear"/>
-          <w:lang w:val="en-IN" w:eastAsia="en-IN" w:bidi="en-IN"/>
-        </w:rPr>
-        <w:t xml:space="preserve"> </w:t>
-      </w:r>
-      <w:r>
-        <w:rPr>
-          <w:rFonts w:ascii="Arial" w:hAnsi="Arial"/>
-          <w:b w:val="false"/>
-          <w:bCs w:val="false"/>
-          <w:spacing w:val="8"/>
-          <w:sz w:val="22"/>
-          <w:szCs w:val="22"/>
-          <w:shd w:fill="FFFFFF" w:val="clear"/>
-          <w:lang w:val="en-IN" w:eastAsia="en-IN" w:bidi="en-IN"/>
-        </w:rPr>
-        <w:t>m</w:t>
-      </w:r>
-      <w:r>
-        <w:rPr>
-          <w:rFonts w:ascii="Arial" w:hAnsi="Arial"/>
-          <w:b w:val="false"/>
-          <w:bCs w:val="false"/>
-          <w:spacing w:val="8"/>
-          <w:sz w:val="22"/>
-          <w:szCs w:val="22"/>
-          <w:shd w:fill="FFFFFF" w:val="clear"/>
-          <w:lang w:val="en-IN" w:eastAsia="en-IN" w:bidi="en-IN"/>
-        </w:rPr>
-        <w:t xml:space="preserve">obile browser </w:t>
-      </w:r>
-      <w:r>
-        <w:rPr>
-          <w:rFonts w:ascii="Arial" w:hAnsi="Arial"/>
-          <w:b w:val="false"/>
-          <w:bCs w:val="false"/>
-          <w:spacing w:val="8"/>
-          <w:sz w:val="22"/>
-          <w:szCs w:val="22"/>
-          <w:shd w:fill="FFFFFF" w:val="clear"/>
-          <w:lang w:val="en-IN" w:eastAsia="en-IN" w:bidi="en-IN"/>
-        </w:rPr>
-        <w:t>apps</w:t>
+        <w:t>Cross-Platform and mobile browser apps</w:t>
       </w:r>
     </w:p>
     <w:p>
@@ -532,33 +323,7 @@
           <w:shd w:fill="FFFFFF" w:val="clear"/>
           <w:lang w:val="en-IN" w:eastAsia="en-IN" w:bidi="en-IN"/>
         </w:rPr>
-        <w:t xml:space="preserve">Game </w:t>
-      </w:r>
-      <w:r>
-        <w:rPr>
-          <w:rFonts w:ascii="Arial" w:hAnsi="Arial"/>
-          <w:b w:val="false"/>
-          <w:bCs w:val="false"/>
-          <w:spacing w:val="8"/>
-          <w:sz w:val="22"/>
-          <w:szCs w:val="22"/>
-          <w:shd w:fill="FFFFFF" w:val="clear"/>
-          <w:lang w:val="en-IN" w:eastAsia="en-IN" w:bidi="en-IN"/>
-        </w:rPr>
-        <w:t>and Wearable app d</w:t>
-      </w:r>
-      <w:r>
-        <w:rPr>
-          <w:rFonts w:ascii="Arial" w:hAnsi="Arial"/>
-          <w:b w:val="false"/>
-          <w:bCs w:val="false"/>
-          <w:spacing w:val="8"/>
-          <w:sz w:val="22"/>
-          <w:szCs w:val="22"/>
-          <w:shd w:fill="FFFFFF" w:val="clear"/>
-          <w:lang w:val="en-IN" w:eastAsia="en-IN" w:bidi="en-IN"/>
-        </w:rPr>
-        <w:t>evelopment</w:t>
+        <w:t>Game and Wearable app development</w:t>
       </w:r>
     </w:p>
     <w:p>
@@ -607,20 +372,7 @@
           <w:shd w:fill="FFFFFF" w:val="clear"/>
           <w:lang w:val="en-IN" w:eastAsia="en-IN" w:bidi="en-IN"/>
         </w:rPr>
-        <w:t xml:space="preserve">Technical </w:t>
-      </w:r>
-      <w:r>
-        <w:rPr>
-          <w:rFonts w:ascii="Arial" w:hAnsi="Arial"/>
-          <w:b/>
-          <w:bCs/>
-          <w:spacing w:val="8"/>
-          <w:sz w:val="24"/>
-          <w:szCs w:val="24"/>
-          <w:shd w:fill="FFFFFF" w:val="clear"/>
-          <w:lang w:val="en-IN" w:eastAsia="en-IN" w:bidi="en-IN"/>
-        </w:rPr>
-        <w:t>Skills</w:t>
+        <w:t>Technical Skills</w:t>
       </w:r>
     </w:p>
     <w:p>
@@ -837,7 +589,16 @@
         </w:rPr>
       </w:pPr>
       <w:r>
-        <w:rPr/>
+        <w:rPr>
+          <w:rFonts w:ascii="Arial" w:hAnsi="Arial"/>
+          <w:b/>
+          <w:bCs/>
+          <w:spacing w:val="8"/>
+          <w:sz w:val="22"/>
+          <w:szCs w:val="22"/>
+          <w:highlight w:val="white"/>
+          <w:lang w:val="en-IN" w:eastAsia="en-IN" w:bidi="en-IN"/>
+        </w:rPr>
       </w:r>
     </w:p>
     <w:p>
@@ -944,29 +705,7 @@
           <w:shd w:fill="FFFFFF" w:val="clear"/>
           <w:lang w:val="en-IN" w:eastAsia="en-IN" w:bidi="en-IN"/>
         </w:rPr>
-        <w:t>Translated business requirements into working sol</w:t>
-      </w:r>
-      <w:r>
-        <w:rPr>
-          <w:rFonts w:ascii="Arial" w:hAnsi="Arial"/>
-          <w:spacing w:val="8"/>
-          <w:sz w:val="22"/>
-          <w:szCs w:val="22"/>
-          <w:shd w:fill="FFFFFF" w:val="clear"/>
-          <w:lang w:val="en-IN" w:eastAsia="en-IN" w:bidi="en-IN"/>
-        </w:rPr>
-        <w:t>u</w:t>
-      </w:r>
-      <w:r>
-        <w:rPr>
-          <w:rFonts w:ascii="Arial" w:hAnsi="Arial"/>
-          <w:spacing w:val="8"/>
-          <w:sz w:val="22"/>
-          <w:szCs w:val="22"/>
-          <w:shd w:fill="FFFFFF" w:val="clear"/>
-          <w:lang w:val="en-IN" w:eastAsia="en-IN" w:bidi="en-IN"/>
-        </w:rPr>
-        <w:t>tions</w:t>
+        <w:t>Translated business requirements into working solutions</w:t>
       </w:r>
     </w:p>
     <w:p>
@@ -988,106 +727,7 @@
           <w:shd w:fill="FFFFFF" w:val="clear"/>
           <w:lang w:val="en-IN" w:eastAsia="en-IN" w:bidi="en-IN"/>
         </w:rPr>
-        <w:t>Approached and i</w:t>
-      </w:r>
-      <w:r>
-        <w:rPr>
-          <w:rFonts w:ascii="Arial" w:hAnsi="Arial"/>
-          <w:spacing w:val="8"/>
-          <w:sz w:val="22"/>
-          <w:szCs w:val="22"/>
-          <w:shd w:fill="FFFFFF" w:val="clear"/>
-          <w:lang w:val="en-IN" w:eastAsia="en-IN" w:bidi="en-IN"/>
-        </w:rPr>
-        <w:t xml:space="preserve">mplemented new </w:t>
-      </w:r>
-      <w:r>
-        <w:rPr>
-          <w:rFonts w:ascii="Arial" w:hAnsi="Arial"/>
-          <w:spacing w:val="8"/>
-          <w:sz w:val="22"/>
-          <w:szCs w:val="22"/>
-          <w:shd w:fill="FFFFFF" w:val="clear"/>
-          <w:lang w:val="en-IN" w:eastAsia="en-IN" w:bidi="en-IN"/>
-        </w:rPr>
-        <w:t>technology</w:t>
-      </w:r>
-      <w:r>
-        <w:rPr>
-          <w:rFonts w:ascii="Arial" w:hAnsi="Arial"/>
-          <w:spacing w:val="8"/>
-          <w:sz w:val="22"/>
-          <w:szCs w:val="22"/>
-          <w:shd w:fill="FFFFFF" w:val="clear"/>
-          <w:lang w:val="en-IN" w:eastAsia="en-IN" w:bidi="en-IN"/>
-        </w:rPr>
-        <w:t xml:space="preserve"> to maximi</w:t>
-      </w:r>
-      <w:r>
-        <w:rPr>
-          <w:rFonts w:ascii="Arial" w:hAnsi="Arial"/>
-          <w:spacing w:val="8"/>
-          <w:sz w:val="22"/>
-          <w:szCs w:val="22"/>
-          <w:shd w:fill="FFFFFF" w:val="clear"/>
-          <w:lang w:val="en-IN" w:eastAsia="en-IN" w:bidi="en-IN"/>
-        </w:rPr>
-        <w:t>z</w:t>
-      </w:r>
-      <w:r>
-        <w:rPr>
-          <w:rFonts w:ascii="Arial" w:hAnsi="Arial"/>
-          <w:spacing w:val="8"/>
-          <w:sz w:val="22"/>
-          <w:szCs w:val="22"/>
-          <w:shd w:fill="FFFFFF" w:val="clear"/>
-          <w:lang w:val="en-IN" w:eastAsia="en-IN" w:bidi="en-IN"/>
-        </w:rPr>
-        <w:t xml:space="preserve">e </w:t>
-      </w:r>
-      <w:r>
-        <w:rPr>
-          <w:rFonts w:ascii="Arial" w:hAnsi="Arial"/>
-          <w:spacing w:val="8"/>
-          <w:sz w:val="22"/>
-          <w:szCs w:val="22"/>
-          <w:shd w:fill="FFFFFF" w:val="clear"/>
-          <w:lang w:val="en-IN" w:eastAsia="en-IN" w:bidi="en-IN"/>
-        </w:rPr>
-        <w:t>product</w:t>
-      </w:r>
-      <w:r>
-        <w:rPr>
-          <w:rFonts w:ascii="Arial" w:hAnsi="Arial"/>
-          <w:spacing w:val="8"/>
-          <w:sz w:val="22"/>
-          <w:szCs w:val="22"/>
-          <w:shd w:fill="FFFFFF" w:val="clear"/>
-          <w:lang w:val="en-IN" w:eastAsia="en-IN" w:bidi="en-IN"/>
-        </w:rPr>
-        <w:t xml:space="preserve"> efficien</w:t>
-      </w:r>
-      <w:r>
-        <w:rPr>
-          <w:rFonts w:ascii="Arial" w:hAnsi="Arial"/>
-          <w:spacing w:val="8"/>
-          <w:sz w:val="22"/>
-          <w:szCs w:val="22"/>
-          <w:shd w:fill="FFFFFF" w:val="clear"/>
-          <w:lang w:val="en-IN" w:eastAsia="en-IN" w:bidi="en-IN"/>
-        </w:rPr>
-        <w:t>c</w:t>
-      </w:r>
-      <w:r>
-        <w:rPr>
-          <w:rFonts w:ascii="Arial" w:hAnsi="Arial"/>
-          <w:spacing w:val="8"/>
-          <w:sz w:val="22"/>
-          <w:szCs w:val="22"/>
-          <w:shd w:fill="FFFFFF" w:val="clear"/>
-          <w:lang w:val="en-IN" w:eastAsia="en-IN" w:bidi="en-IN"/>
-        </w:rPr>
-        <w:t>y</w:t>
+        <w:t>Approached and implemented new technology to maximize product efficiency</w:t>
       </w:r>
     </w:p>
     <w:p>
@@ -1195,128 +835,7 @@
           <w:shd w:fill="FFFFFF" w:val="clear"/>
           <w:lang w:val="en-IN" w:eastAsia="en-IN" w:bidi="en-IN"/>
         </w:rPr>
-        <w:t xml:space="preserve">Communicated with </w:t>
-      </w:r>
-      <w:r>
-        <w:rPr>
-          <w:rFonts w:ascii="Arial" w:hAnsi="Arial"/>
-          <w:spacing w:val="8"/>
-          <w:sz w:val="22"/>
-          <w:szCs w:val="22"/>
-          <w:shd w:fill="FFFFFF" w:val="clear"/>
-          <w:lang w:val="en-IN" w:eastAsia="en-IN" w:bidi="en-IN"/>
-        </w:rPr>
-        <w:t>client,</w:t>
-      </w:r>
-      <w:r>
-        <w:rPr>
-          <w:rFonts w:ascii="Arial" w:hAnsi="Arial"/>
-          <w:spacing w:val="8"/>
-          <w:sz w:val="22"/>
-          <w:szCs w:val="22"/>
-          <w:shd w:fill="FFFFFF" w:val="clear"/>
-          <w:lang w:val="en-IN" w:eastAsia="en-IN" w:bidi="en-IN"/>
-        </w:rPr>
-        <w:t xml:space="preserve"> technica</w:t>
-      </w:r>
-      <w:r>
-        <w:rPr>
-          <w:rFonts w:ascii="Arial" w:hAnsi="Arial"/>
-          <w:spacing w:val="8"/>
-          <w:sz w:val="22"/>
-          <w:szCs w:val="22"/>
-          <w:shd w:fill="FFFFFF" w:val="clear"/>
-          <w:lang w:val="en-IN" w:eastAsia="en-IN" w:bidi="en-IN"/>
-        </w:rPr>
-        <w:t>l</w:t>
-      </w:r>
-      <w:r>
-        <w:rPr>
-          <w:rFonts w:ascii="Arial" w:hAnsi="Arial"/>
-          <w:spacing w:val="8"/>
-          <w:sz w:val="22"/>
-          <w:szCs w:val="22"/>
-          <w:shd w:fill="FFFFFF" w:val="clear"/>
-          <w:lang w:val="en-IN" w:eastAsia="en-IN" w:bidi="en-IN"/>
-        </w:rPr>
-        <w:t xml:space="preserve"> and management team </w:t>
-      </w:r>
-      <w:r>
-        <w:rPr>
-          <w:rFonts w:ascii="Arial" w:hAnsi="Arial"/>
-          <w:spacing w:val="8"/>
-          <w:sz w:val="22"/>
-          <w:szCs w:val="22"/>
-          <w:shd w:fill="FFFFFF" w:val="clear"/>
-          <w:lang w:val="en-IN" w:eastAsia="en-IN" w:bidi="en-IN"/>
-        </w:rPr>
-        <w:t xml:space="preserve">and </w:t>
-      </w:r>
-      <w:r>
-        <w:rPr>
-          <w:rFonts w:ascii="Arial" w:hAnsi="Arial"/>
-          <w:spacing w:val="8"/>
-          <w:sz w:val="22"/>
-          <w:szCs w:val="22"/>
-          <w:shd w:fill="FFFFFF" w:val="clear"/>
-          <w:lang w:val="en-IN" w:eastAsia="en-IN" w:bidi="en-IN"/>
-        </w:rPr>
-        <w:t>end users to collect requirements, describ</w:t>
-      </w:r>
-      <w:r>
-        <w:rPr>
-          <w:rFonts w:ascii="Arial" w:hAnsi="Arial"/>
-          <w:spacing w:val="8"/>
-          <w:sz w:val="22"/>
-          <w:szCs w:val="22"/>
-          <w:shd w:fill="FFFFFF" w:val="clear"/>
-          <w:lang w:val="en-IN" w:eastAsia="en-IN" w:bidi="en-IN"/>
-        </w:rPr>
-        <w:t>ed</w:t>
-      </w:r>
-      <w:r>
-        <w:rPr>
-          <w:rFonts w:ascii="Arial" w:hAnsi="Arial"/>
-          <w:spacing w:val="8"/>
-          <w:sz w:val="22"/>
-          <w:szCs w:val="22"/>
-          <w:shd w:fill="FFFFFF" w:val="clear"/>
-          <w:lang w:val="en-IN" w:eastAsia="en-IN" w:bidi="en-IN"/>
-        </w:rPr>
-        <w:t xml:space="preserve"> software product </w:t>
-      </w:r>
-      <w:r>
-        <w:rPr>
-          <w:rFonts w:ascii="Arial" w:hAnsi="Arial"/>
-          <w:spacing w:val="8"/>
-          <w:sz w:val="22"/>
-          <w:szCs w:val="22"/>
-          <w:shd w:fill="FFFFFF" w:val="clear"/>
-          <w:lang w:val="en-IN" w:eastAsia="en-IN" w:bidi="en-IN"/>
-        </w:rPr>
-        <w:t xml:space="preserve">and its </w:t>
-      </w:r>
-      <w:r>
-        <w:rPr>
-          <w:rFonts w:ascii="Arial" w:hAnsi="Arial"/>
-          <w:spacing w:val="8"/>
-          <w:sz w:val="22"/>
-          <w:szCs w:val="22"/>
-          <w:shd w:fill="FFFFFF" w:val="clear"/>
-          <w:lang w:val="en-IN" w:eastAsia="en-IN" w:bidi="en-IN"/>
-        </w:rPr>
-        <w:t xml:space="preserve">feature and technical </w:t>
-      </w:r>
-      <w:r>
-        <w:rPr>
-          <w:rFonts w:ascii="Arial" w:hAnsi="Arial"/>
-          <w:spacing w:val="8"/>
-          <w:sz w:val="22"/>
-          <w:szCs w:val="22"/>
-          <w:shd w:fill="FFFFFF" w:val="clear"/>
-          <w:lang w:val="en-IN" w:eastAsia="en-IN" w:bidi="en-IN"/>
-        </w:rPr>
-        <w:t>details</w:t>
+        <w:t>Communicated with client, technical and management team and end users to collect requirements, described software product and its feature and technical details</w:t>
       </w:r>
     </w:p>
     <w:p>
@@ -1338,106 +857,7 @@
           <w:shd w:fill="FFFFFF" w:val="clear"/>
           <w:lang w:val="en-IN" w:eastAsia="en-IN" w:bidi="en-IN"/>
         </w:rPr>
-        <w:t>M</w:t>
-      </w:r>
-      <w:r>
-        <w:rPr>
-          <w:rFonts w:ascii="Arial" w:hAnsi="Arial"/>
-          <w:spacing w:val="8"/>
-          <w:sz w:val="22"/>
-          <w:szCs w:val="22"/>
-          <w:shd w:fill="FFFFFF" w:val="clear"/>
-          <w:lang w:val="en-IN" w:eastAsia="en-IN" w:bidi="en-IN"/>
-        </w:rPr>
-        <w:t>entor</w:t>
-      </w:r>
-      <w:r>
-        <w:rPr>
-          <w:rFonts w:ascii="Arial" w:hAnsi="Arial"/>
-          <w:spacing w:val="8"/>
-          <w:sz w:val="22"/>
-          <w:szCs w:val="22"/>
-          <w:shd w:fill="FFFFFF" w:val="clear"/>
-          <w:lang w:val="en-IN" w:eastAsia="en-IN" w:bidi="en-IN"/>
-        </w:rPr>
-        <w:t>ed</w:t>
-      </w:r>
-      <w:r>
-        <w:rPr>
-          <w:rFonts w:ascii="Arial" w:hAnsi="Arial"/>
-          <w:spacing w:val="8"/>
-          <w:sz w:val="22"/>
-          <w:szCs w:val="22"/>
-          <w:shd w:fill="FFFFFF" w:val="clear"/>
-          <w:lang w:val="en-IN" w:eastAsia="en-IN" w:bidi="en-IN"/>
-        </w:rPr>
-        <w:t xml:space="preserve"> </w:t>
-      </w:r>
-      <w:r>
-        <w:rPr>
-          <w:rFonts w:ascii="Arial" w:hAnsi="Arial"/>
-          <w:spacing w:val="8"/>
-          <w:sz w:val="22"/>
-          <w:szCs w:val="22"/>
-          <w:shd w:fill="FFFFFF" w:val="clear"/>
-          <w:lang w:val="en-IN" w:eastAsia="en-IN" w:bidi="en-IN"/>
-        </w:rPr>
-        <w:t>co-workers</w:t>
-      </w:r>
-      <w:r>
-        <w:rPr>
-          <w:rFonts w:ascii="Arial" w:hAnsi="Arial"/>
-          <w:spacing w:val="8"/>
-          <w:sz w:val="22"/>
-          <w:szCs w:val="22"/>
-          <w:shd w:fill="FFFFFF" w:val="clear"/>
-          <w:lang w:val="en-IN" w:eastAsia="en-IN" w:bidi="en-IN"/>
-        </w:rPr>
-        <w:t xml:space="preserve"> </w:t>
-      </w:r>
-      <w:r>
-        <w:rPr>
-          <w:rFonts w:ascii="Arial" w:hAnsi="Arial"/>
-          <w:spacing w:val="8"/>
-          <w:sz w:val="22"/>
-          <w:szCs w:val="22"/>
-          <w:shd w:fill="FFFFFF" w:val="clear"/>
-          <w:lang w:val="en-IN" w:eastAsia="en-IN" w:bidi="en-IN"/>
-        </w:rPr>
-        <w:t xml:space="preserve">by </w:t>
-      </w:r>
-      <w:r>
-        <w:rPr>
-          <w:rFonts w:ascii="Arial" w:hAnsi="Arial"/>
-          <w:spacing w:val="8"/>
-          <w:sz w:val="22"/>
-          <w:szCs w:val="22"/>
-          <w:shd w:fill="FFFFFF" w:val="clear"/>
-          <w:lang w:val="en-IN" w:eastAsia="en-IN" w:bidi="en-IN"/>
-        </w:rPr>
-        <w:t>r</w:t>
-      </w:r>
-      <w:r>
-        <w:rPr>
-          <w:rFonts w:ascii="Arial" w:hAnsi="Arial"/>
-          <w:spacing w:val="8"/>
-          <w:sz w:val="22"/>
-          <w:szCs w:val="22"/>
-          <w:shd w:fill="FFFFFF" w:val="clear"/>
-          <w:lang w:val="en-IN" w:eastAsia="en-IN" w:bidi="en-IN"/>
-        </w:rPr>
-        <w:t>eview</w:t>
-      </w:r>
-      <w:r>
-        <w:rPr>
-          <w:rFonts w:ascii="Arial" w:hAnsi="Arial"/>
-          <w:spacing w:val="8"/>
-          <w:sz w:val="22"/>
-          <w:szCs w:val="22"/>
-          <w:shd w:fill="FFFFFF" w:val="clear"/>
-          <w:lang w:val="en-IN" w:eastAsia="en-IN" w:bidi="en-IN"/>
-        </w:rPr>
-        <w:t>ing and improving code</w:t>
+        <w:t>Mentored co-workers by reviewing and improving code</w:t>
       </w:r>
     </w:p>
     <w:p>
@@ -1713,33 +1133,7 @@
           <w:shd w:fill="FFFFFF" w:val="clear"/>
           <w:lang w:val="en-IN" w:eastAsia="en-IN" w:bidi="en-IN"/>
         </w:rPr>
-        <w:t xml:space="preserve">Post Graduate - Mobile App Design </w:t>
-      </w:r>
-      <w:r>
-        <w:rPr>
-          <w:rFonts w:ascii="Arial" w:hAnsi="Arial"/>
-          <w:b/>
-          <w:bCs/>
-          <w:spacing w:val="8"/>
-          <w:sz w:val="22"/>
-          <w:szCs w:val="22"/>
-          <w:shd w:fill="FFFFFF" w:val="clear"/>
-          <w:lang w:val="en-IN" w:eastAsia="en-IN" w:bidi="en-IN"/>
-        </w:rPr>
-        <w:t>and</w:t>
-      </w:r>
-      <w:r>
-        <w:rPr>
-          <w:rFonts w:ascii="Arial" w:hAnsi="Arial"/>
-          <w:b/>
-          <w:bCs/>
-          <w:spacing w:val="8"/>
-          <w:sz w:val="22"/>
-          <w:szCs w:val="22"/>
-          <w:shd w:fill="FFFFFF" w:val="clear"/>
-          <w:lang w:val="en-IN" w:eastAsia="en-IN" w:bidi="en-IN"/>
-        </w:rPr>
-        <w:t xml:space="preserve"> Development </w:t>
+        <w:t xml:space="preserve">Post Graduate - Mobile App Design and Development </w:t>
         <w:tab/>
       </w:r>
       <w:r>
@@ -4806,6 +4200,324 @@
       <w:rFonts w:cs="OpenSymbol"/>
     </w:rPr>
   </w:style>
+  <w:style w:type="character" w:styleId="ListLabel274">
+    <w:name w:val="ListLabel 274"/>
+    <w:qFormat/>
+    <w:rPr>
+      <w:rFonts w:cs="Symbol"/>
+      <w:sz w:val="22"/>
+    </w:rPr>
+  </w:style>
+  <w:style w:type="character" w:styleId="ListLabel275">
+    <w:name w:val="ListLabel 275"/>
+    <w:qFormat/>
+    <w:rPr>
+      <w:rFonts w:cs="OpenSymbol"/>
+    </w:rPr>
+  </w:style>
+  <w:style w:type="character" w:styleId="ListLabel276">
+    <w:name w:val="ListLabel 276"/>
+    <w:qFormat/>
+    <w:rPr>
+      <w:rFonts w:cs="OpenSymbol"/>
+    </w:rPr>
+  </w:style>
+  <w:style w:type="character" w:styleId="ListLabel277">
+    <w:name w:val="ListLabel 277"/>
+    <w:qFormat/>
+    <w:rPr>
+      <w:rFonts w:cs="Symbol"/>
+    </w:rPr>
+  </w:style>
+  <w:style w:type="character" w:styleId="ListLabel278">
+    <w:name w:val="ListLabel 278"/>
+    <w:qFormat/>
+    <w:rPr>
+      <w:rFonts w:cs="OpenSymbol"/>
+    </w:rPr>
+  </w:style>
+  <w:style w:type="character" w:styleId="ListLabel279">
+    <w:name w:val="ListLabel 279"/>
+    <w:qFormat/>
+    <w:rPr>
+      <w:rFonts w:cs="OpenSymbol"/>
+    </w:rPr>
+  </w:style>
+  <w:style w:type="character" w:styleId="ListLabel280">
+    <w:name w:val="ListLabel 280"/>
+    <w:qFormat/>
+    <w:rPr>
+      <w:rFonts w:cs="Symbol"/>
+    </w:rPr>
+  </w:style>
+  <w:style w:type="character" w:styleId="ListLabel281">
+    <w:name w:val="ListLabel 281"/>
+    <w:qFormat/>
+    <w:rPr>
+      <w:rFonts w:cs="OpenSymbol"/>
+    </w:rPr>
+  </w:style>
+  <w:style w:type="character" w:styleId="ListLabel282">
+    <w:name w:val="ListLabel 282"/>
+    <w:qFormat/>
+    <w:rPr>
+      <w:rFonts w:cs="OpenSymbol"/>
+    </w:rPr>
+  </w:style>
+  <w:style w:type="character" w:styleId="ListLabel283">
+    <w:name w:val="ListLabel 283"/>
+    <w:qFormat/>
+    <w:rPr>
+      <w:rFonts w:cs="Symbol"/>
+      <w:b w:val="false"/>
+      <w:sz w:val="22"/>
+    </w:rPr>
+  </w:style>
+  <w:style w:type="character" w:styleId="ListLabel284">
+    <w:name w:val="ListLabel 284"/>
+    <w:qFormat/>
+    <w:rPr>
+      <w:rFonts w:cs="OpenSymbol"/>
+    </w:rPr>
+  </w:style>
+  <w:style w:type="character" w:styleId="ListLabel285">
+    <w:name w:val="ListLabel 285"/>
+    <w:qFormat/>
+    <w:rPr>
+      <w:rFonts w:cs="OpenSymbol"/>
+    </w:rPr>
+  </w:style>
+  <w:style w:type="character" w:styleId="ListLabel286">
+    <w:name w:val="ListLabel 286"/>
+    <w:qFormat/>
+    <w:rPr>
+      <w:rFonts w:cs="OpenSymbol"/>
+    </w:rPr>
+  </w:style>
+  <w:style w:type="character" w:styleId="ListLabel287">
+    <w:name w:val="ListLabel 287"/>
+    <w:qFormat/>
+    <w:rPr>
+      <w:rFonts w:cs="OpenSymbol"/>
+    </w:rPr>
+  </w:style>
+  <w:style w:type="character" w:styleId="ListLabel288">
+    <w:name w:val="ListLabel 288"/>
+    <w:qFormat/>
+    <w:rPr>
+      <w:rFonts w:cs="OpenSymbol"/>
+    </w:rPr>
+  </w:style>
+  <w:style w:type="character" w:styleId="ListLabel289">
+    <w:name w:val="ListLabel 289"/>
+    <w:qFormat/>
+    <w:rPr>
+      <w:rFonts w:cs="OpenSymbol"/>
+    </w:rPr>
+  </w:style>
+  <w:style w:type="character" w:styleId="ListLabel290">
+    <w:name w:val="ListLabel 290"/>
+    <w:qFormat/>
+    <w:rPr>
+      <w:rFonts w:cs="OpenSymbol"/>
+    </w:rPr>
+  </w:style>
+  <w:style w:type="character" w:styleId="ListLabel291">
+    <w:name w:val="ListLabel 291"/>
+    <w:qFormat/>
+    <w:rPr>
+      <w:rFonts w:cs="OpenSymbol"/>
+    </w:rPr>
+  </w:style>
+  <w:style w:type="character" w:styleId="ListLabel292">
+    <w:name w:val="ListLabel 292"/>
+    <w:qFormat/>
+    <w:rPr>
+      <w:rFonts w:cs="OpenSymbol"/>
+    </w:rPr>
+  </w:style>
+  <w:style w:type="character" w:styleId="ListLabel293">
+    <w:name w:val="ListLabel 293"/>
+    <w:qFormat/>
+    <w:rPr>
+      <w:rFonts w:cs="OpenSymbol"/>
+    </w:rPr>
+  </w:style>
+  <w:style w:type="character" w:styleId="ListLabel294">
+    <w:name w:val="ListLabel 294"/>
+    <w:qFormat/>
+    <w:rPr>
+      <w:rFonts w:cs="OpenSymbol"/>
+    </w:rPr>
+  </w:style>
+  <w:style w:type="character" w:styleId="ListLabel295">
+    <w:name w:val="ListLabel 295"/>
+    <w:qFormat/>
+    <w:rPr>
+      <w:rFonts w:cs="OpenSymbol"/>
+    </w:rPr>
+  </w:style>
+  <w:style w:type="character" w:styleId="ListLabel296">
+    <w:name w:val="ListLabel 296"/>
+    <w:qFormat/>
+    <w:rPr>
+      <w:rFonts w:cs="OpenSymbol"/>
+    </w:rPr>
+  </w:style>
+  <w:style w:type="character" w:styleId="ListLabel297">
+    <w:name w:val="ListLabel 297"/>
+    <w:qFormat/>
+    <w:rPr>
+      <w:rFonts w:cs="OpenSymbol"/>
+    </w:rPr>
+  </w:style>
+  <w:style w:type="character" w:styleId="ListLabel298">
+    <w:name w:val="ListLabel 298"/>
+    <w:qFormat/>
+    <w:rPr>
+      <w:rFonts w:cs="OpenSymbol"/>
+    </w:rPr>
+  </w:style>
+  <w:style w:type="character" w:styleId="ListLabel299">
+    <w:name w:val="ListLabel 299"/>
+    <w:qFormat/>
+    <w:rPr>
+      <w:rFonts w:cs="OpenSymbol"/>
+    </w:rPr>
+  </w:style>
+  <w:style w:type="character" w:styleId="ListLabel300">
+    <w:name w:val="ListLabel 300"/>
+    <w:qFormat/>
+    <w:rPr>
+      <w:rFonts w:cs="OpenSymbol"/>
+    </w:rPr>
+  </w:style>
+  <w:style w:type="character" w:styleId="ListLabel301">
+    <w:name w:val="ListLabel 301"/>
+    <w:qFormat/>
+    <w:rPr>
+      <w:rFonts w:cs="OpenSymbol"/>
+    </w:rPr>
+  </w:style>
+  <w:style w:type="character" w:styleId="ListLabel302">
+    <w:name w:val="ListLabel 302"/>
+    <w:qFormat/>
+    <w:rPr>
+      <w:rFonts w:cs="OpenSymbol"/>
+    </w:rPr>
+  </w:style>
+  <w:style w:type="character" w:styleId="ListLabel303">
+    <w:name w:val="ListLabel 303"/>
+    <w:qFormat/>
+    <w:rPr>
+      <w:rFonts w:cs="OpenSymbol"/>
+    </w:rPr>
+  </w:style>
+  <w:style w:type="character" w:styleId="ListLabel304">
+    <w:name w:val="ListLabel 304"/>
+    <w:qFormat/>
+    <w:rPr>
+      <w:rFonts w:cs="OpenSymbol"/>
+    </w:rPr>
+  </w:style>
+  <w:style w:type="character" w:styleId="ListLabel305">
+    <w:name w:val="ListLabel 305"/>
+    <w:qFormat/>
+    <w:rPr>
+      <w:rFonts w:cs="OpenSymbol"/>
+    </w:rPr>
+  </w:style>
+  <w:style w:type="character" w:styleId="ListLabel306">
+    <w:name w:val="ListLabel 306"/>
+    <w:qFormat/>
+    <w:rPr>
+      <w:rFonts w:cs="OpenSymbol"/>
+    </w:rPr>
+  </w:style>
+  <w:style w:type="character" w:styleId="ListLabel307">
+    <w:name w:val="ListLabel 307"/>
+    <w:qFormat/>
+    <w:rPr>
+      <w:rFonts w:cs="OpenSymbol"/>
+    </w:rPr>
+  </w:style>
+  <w:style w:type="character" w:styleId="ListLabel308">
+    <w:name w:val="ListLabel 308"/>
+    <w:qFormat/>
+    <w:rPr>
+      <w:rFonts w:cs="OpenSymbol"/>
+    </w:rPr>
+  </w:style>
+  <w:style w:type="character" w:styleId="ListLabel309">
+    <w:name w:val="ListLabel 309"/>
+    <w:qFormat/>
+    <w:rPr>
+      <w:rFonts w:cs="OpenSymbol"/>
+    </w:rPr>
+  </w:style>
+  <w:style w:type="character" w:styleId="ListLabel310">
+    <w:name w:val="ListLabel 310"/>
+    <w:qFormat/>
+    <w:rPr>
+      <w:rFonts w:cs="OpenSymbol"/>
+    </w:rPr>
+  </w:style>
+  <w:style w:type="character" w:styleId="ListLabel311">
+    <w:name w:val="ListLabel 311"/>
+    <w:qFormat/>
+    <w:rPr>
+      <w:rFonts w:cs="OpenSymbol"/>
+    </w:rPr>
+  </w:style>
+  <w:style w:type="character" w:styleId="ListLabel312">
+    <w:name w:val="ListLabel 312"/>
+    <w:qFormat/>
+    <w:rPr>
+      <w:rFonts w:cs="OpenSymbol"/>
+    </w:rPr>
+  </w:style>
+  <w:style w:type="character" w:styleId="ListLabel313">
+    <w:name w:val="ListLabel 313"/>
+    <w:qFormat/>
+    <w:rPr>
+      <w:rFonts w:cs="OpenSymbol"/>
+    </w:rPr>
+  </w:style>
+  <w:style w:type="character" w:styleId="ListLabel314">
+    <w:name w:val="ListLabel 314"/>
+    <w:qFormat/>
+    <w:rPr>
+      <w:rFonts w:cs="OpenSymbol"/>
+    </w:rPr>
+  </w:style>
+  <w:style w:type="character" w:styleId="ListLabel315">
+    <w:name w:val="ListLabel 315"/>
+    <w:qFormat/>
+    <w:rPr>
+      <w:rFonts w:cs="OpenSymbol"/>
+    </w:rPr>
+  </w:style>
+  <w:style w:type="character" w:styleId="ListLabel316">
+    <w:name w:val="ListLabel 316"/>
+    <w:qFormat/>
+    <w:rPr>
+      <w:rFonts w:cs="OpenSymbol"/>
+    </w:rPr>
+  </w:style>
+  <w:style w:type="character" w:styleId="ListLabel317">
+    <w:name w:val="ListLabel 317"/>
+    <w:qFormat/>
+    <w:rPr>
+      <w:rFonts w:cs="OpenSymbol"/>
+    </w:rPr>
+  </w:style>
+  <w:style w:type="character" w:styleId="ListLabel318">
+    <w:name w:val="ListLabel 318"/>
+    <w:qFormat/>
+    <w:rPr>
+      <w:rFonts w:cs="OpenSymbol"/>
+    </w:rPr>
+  </w:style>
   <w:style w:type="paragraph" w:styleId="Heading">
     <w:name w:val="Heading"/>
     <w:basedOn w:val="Normal"/>
@@ -4875,7 +4587,7 @@
     </w:pPr>
     <w:rPr>
       <w:rFonts w:ascii="Liberation Serif" w:hAnsi="Liberation Serif" w:eastAsia="Droid Sans Fallback" w:cs="FreeSans"/>
-      <w:color w:val="auto"/>
+      <w:color w:val="00000A"/>
       <w:sz w:val="20"/>
       <w:szCs w:val="24"/>
       <w:lang w:val="en-IN" w:eastAsia="zh-CN" w:bidi="hi-IN"/>

</xml_diff>